<commit_message>
some documentation updated on 20.2.23 at 4:25pm from office
</commit_message>
<xml_diff>
--- a/project-01/project-01.docx
+++ b/project-01/project-01.docx
@@ -46,6 +46,29 @@
         </w:rPr>
         <w:t xml:space="preserve"> dummy data.</w:t>
       </w:r>
+    </w:p>
+    <w:p>
+      <w:pPr>
+        <w:rPr>
+          <w:sz w:val="24"/>
+          <w:szCs w:val="24"/>
+        </w:rPr>
+      </w:pPr>
+      <w:r>
+        <w:rPr>
+          <w:sz w:val="24"/>
+          <w:szCs w:val="24"/>
+        </w:rPr>
+        <w:t>Applying CSS in custom component.</w:t>
+      </w:r>
+    </w:p>
+    <w:p>
+      <w:pPr>
+        <w:rPr>
+          <w:sz w:val="24"/>
+          <w:szCs w:val="24"/>
+        </w:rPr>
+      </w:pPr>
       <w:r>
         <w:rPr>
           <w:sz w:val="24"/>
@@ -114,6 +137,13 @@
           <w:szCs w:val="24"/>
         </w:rPr>
         <w:br/>
+      </w:r>
+      <w:r>
+        <w:rPr>
+          <w:sz w:val="24"/>
+          <w:szCs w:val="24"/>
+        </w:rPr>
+        <w:lastRenderedPageBreak/>
         <w:t xml:space="preserve">at last, one important thing,, </w:t>
       </w:r>
       <w:r>
@@ -185,7 +215,6 @@
           <w:sz w:val="24"/>
           <w:szCs w:val="24"/>
         </w:rPr>
-        <w:lastRenderedPageBreak/>
         <w:drawing>
           <wp:inline distT="0" distB="0" distL="0" distR="0" wp14:anchorId="112D087E" wp14:editId="599A6A4A">
             <wp:extent cx="5544324" cy="2591162"/>
@@ -279,15 +308,13 @@
         </w:rPr>
         <w:t xml:space="preserve">So, if we want to render </w:t>
       </w:r>
-      <w:proofErr w:type="spellStart"/>
-      <w:r>
-        <w:rPr>
-          <w:sz w:val="24"/>
-          <w:szCs w:val="24"/>
-        </w:rPr>
-        <w:t>css</w:t>
-      </w:r>
-      <w:proofErr w:type="spellEnd"/>
+      <w:r>
+        <w:rPr>
+          <w:sz w:val="24"/>
+          <w:szCs w:val="24"/>
+        </w:rPr>
+        <w:t>CSS</w:t>
+      </w:r>
       <w:r>
         <w:rPr>
           <w:sz w:val="24"/>
@@ -295,15 +322,13 @@
         </w:rPr>
         <w:t xml:space="preserve"> from outside the component, we need to accept those </w:t>
       </w:r>
-      <w:proofErr w:type="spellStart"/>
-      <w:r>
-        <w:rPr>
-          <w:sz w:val="24"/>
-          <w:szCs w:val="24"/>
-        </w:rPr>
-        <w:t>css</w:t>
-      </w:r>
-      <w:proofErr w:type="spellEnd"/>
+      <w:r>
+        <w:rPr>
+          <w:sz w:val="24"/>
+          <w:szCs w:val="24"/>
+        </w:rPr>
+        <w:t>CSS</w:t>
+      </w:r>
       <w:r>
         <w:rPr>
           <w:sz w:val="24"/>

</xml_diff>